<commit_message>
updated schema and task-2
</commit_message>
<xml_diff>
--- a/BankDB/HM_Bank_Schema.docx
+++ b/BankDB/HM_Bank_Schema.docx
@@ -480,7 +480,7 @@
           <w:szCs w:val="26"/>
           <w:rtl w:val="0"/>
         </w:rPr>
-        <w:t xml:space="preserve"> VARCHAR(10),</w:t>
+        <w:t xml:space="preserve"> ENUM('savings','current','zero_balance'),</w:t>
       </w:r>
     </w:p>
     <w:p>
@@ -721,16 +721,16 @@
           <w:szCs w:val="26"/>
           <w:rtl w:val="0"/>
         </w:rPr>
-        <w:t xml:space="preserve">    transaction_type </w:t>
-      </w:r>
-      <w:r>
-        <w:rPr>
-          <w:b w:val="1"/>
-          <w:sz w:val="26"/>
-          <w:szCs w:val="26"/>
-          <w:rtl w:val="0"/>
-        </w:rPr>
-        <w:t xml:space="preserve">VARCHAR(20) NOT NULL,</w:t>
+        <w:t xml:space="preserve">    Transaction_type </w:t>
+      </w:r>
+      <w:r>
+        <w:rPr>
+          <w:b w:val="1"/>
+          <w:sz w:val="26"/>
+          <w:szCs w:val="26"/>
+          <w:rtl w:val="0"/>
+        </w:rPr>
+        <w:t xml:space="preserve">ENUM('deposit','withdrawal','transfer’) NOT NULL,</w:t>
       </w:r>
     </w:p>
     <w:p>

</xml_diff>